<commit_message>
Added mid-sprint review minutes
</commit_message>
<xml_diff>
--- a/Minutes.docx
+++ b/Minutes.docx
@@ -619,7 +619,59 @@
     <w:p>
       <w:pPr>
         <w:pStyle w:val="ListParagraph"/>
-        <w:ind w:left="1440"/>
+        <w:numPr>
+          <w:ilvl w:val="0"/>
+          <w:numId w:val="6"/>
+        </w:numPr>
+        <w:rPr>
+          <w:lang w:val="en-US"/>
+        </w:rPr>
+      </w:pPr>
+      <w:r>
+        <w:rPr>
+          <w:lang w:val="en-US"/>
+        </w:rPr>
+        <w:t>Code is scalable and readable but needs commenting</w:t>
+      </w:r>
+    </w:p>
+    <w:p>
+      <w:pPr>
+        <w:pStyle w:val="ListParagraph"/>
+        <w:numPr>
+          <w:ilvl w:val="0"/>
+          <w:numId w:val="6"/>
+        </w:numPr>
+        <w:rPr>
+          <w:lang w:val="en-US"/>
+        </w:rPr>
+      </w:pPr>
+      <w:r>
+        <w:rPr>
+          <w:lang w:val="en-US"/>
+        </w:rPr>
+        <w:t>Good time management</w:t>
+      </w:r>
+    </w:p>
+    <w:p>
+      <w:pPr>
+        <w:pStyle w:val="ListParagraph"/>
+        <w:numPr>
+          <w:ilvl w:val="0"/>
+          <w:numId w:val="6"/>
+        </w:numPr>
+        <w:rPr>
+          <w:lang w:val="en-US"/>
+        </w:rPr>
+      </w:pPr>
+      <w:r>
+        <w:rPr>
+          <w:lang w:val="en-US"/>
+        </w:rPr>
+        <w:t>Need more presentation preparation</w:t>
+      </w:r>
+    </w:p>
+    <w:p>
+      <w:pPr>
         <w:rPr>
           <w:lang w:val="en-US"/>
         </w:rPr>
@@ -636,6 +688,13 @@
         <w:rPr>
           <w:lang w:val="en-US"/>
         </w:rPr>
+        <w:br w:type="page"/>
+      </w:r>
+      <w:r>
+        <w:rPr>
+          <w:lang w:val="en-US"/>
+        </w:rPr>
+        <w:lastRenderedPageBreak/>
         <w:t>SPRINT 2</w:t>
       </w:r>
     </w:p>
@@ -765,7 +824,6 @@
         <w:rPr>
           <w:lang w:val="en-US"/>
         </w:rPr>
-        <w:lastRenderedPageBreak/>
         <w:t>What information should be included</w:t>
       </w:r>
     </w:p>
@@ -1126,6 +1184,7 @@
         <w:pStyle w:val="Heading2"/>
       </w:pPr>
       <w:r>
+        <w:lastRenderedPageBreak/>
         <w:t>SPRINT 3</w:t>
       </w:r>
     </w:p>
@@ -1187,7 +1246,68 @@
         <w:t>Discussed the cars table in the database, what columns would be needed etc.</w:t>
       </w:r>
     </w:p>
-    <w:p/>
+    <w:p>
+      <w:pPr>
+        <w:pStyle w:val="ListParagraph"/>
+        <w:numPr>
+          <w:ilvl w:val="0"/>
+          <w:numId w:val="13"/>
+        </w:numPr>
+      </w:pPr>
+      <w:r>
+        <w:t>Discussed new design and logo</w:t>
+      </w:r>
+    </w:p>
+    <w:p>
+      <w:pPr>
+        <w:pStyle w:val="Heading3"/>
+        <w:ind w:left="720"/>
+      </w:pPr>
+      <w:r>
+        <w:t>MEETING TEN: MID-SPRINT REVIEW – 08/03/22</w:t>
+      </w:r>
+    </w:p>
+    <w:p>
+      <w:pPr>
+        <w:pStyle w:val="ListParagraph"/>
+        <w:numPr>
+          <w:ilvl w:val="0"/>
+          <w:numId w:val="14"/>
+        </w:numPr>
+      </w:pPr>
+      <w:r>
+        <w:t>Discussed issues with time management due to other assignments</w:t>
+      </w:r>
+    </w:p>
+    <w:p>
+      <w:pPr>
+        <w:pStyle w:val="ListParagraph"/>
+        <w:numPr>
+          <w:ilvl w:val="0"/>
+          <w:numId w:val="14"/>
+        </w:numPr>
+      </w:pPr>
+      <w:r>
+        <w:t>Agreed to keep new design</w:t>
+      </w:r>
+    </w:p>
+    <w:p>
+      <w:pPr>
+        <w:pStyle w:val="ListParagraph"/>
+        <w:numPr>
+          <w:ilvl w:val="0"/>
+          <w:numId w:val="14"/>
+        </w:numPr>
+      </w:pPr>
+      <w:r>
+        <w:t>Discussed design of the page to display all cars</w:t>
+      </w:r>
+    </w:p>
+    <w:p>
+      <w:pPr>
+        <w:ind w:left="720"/>
+      </w:pPr>
+    </w:p>
     <w:p/>
     <w:p>
       <w:pPr>
@@ -2253,6 +2373,119 @@
     </w:lvl>
   </w:abstractNum>
   <w:abstractNum w:abstractNumId="9" w15:restartNumberingAfterBreak="0">
+    <w:nsid w:val="6493243E"/>
+    <w:multiLevelType w:val="hybridMultilevel"/>
+    <w:tmpl w:val="4860008A"/>
+    <w:lvl w:ilvl="0" w:tplc="08090001">
+      <w:start w:val="1"/>
+      <w:numFmt w:val="bullet"/>
+      <w:lvlText w:val=""/>
+      <w:lvlJc w:val="left"/>
+      <w:pPr>
+        <w:ind w:left="1440" w:hanging="360"/>
+      </w:pPr>
+      <w:rPr>
+        <w:rFonts w:ascii="Symbol" w:hAnsi="Symbol" w:hint="default"/>
+      </w:rPr>
+    </w:lvl>
+    <w:lvl w:ilvl="1" w:tplc="08090003" w:tentative="1">
+      <w:start w:val="1"/>
+      <w:numFmt w:val="bullet"/>
+      <w:lvlText w:val="o"/>
+      <w:lvlJc w:val="left"/>
+      <w:pPr>
+        <w:ind w:left="2160" w:hanging="360"/>
+      </w:pPr>
+      <w:rPr>
+        <w:rFonts w:ascii="Courier New" w:hAnsi="Courier New" w:cs="Courier New" w:hint="default"/>
+      </w:rPr>
+    </w:lvl>
+    <w:lvl w:ilvl="2" w:tplc="08090005" w:tentative="1">
+      <w:start w:val="1"/>
+      <w:numFmt w:val="bullet"/>
+      <w:lvlText w:val=""/>
+      <w:lvlJc w:val="left"/>
+      <w:pPr>
+        <w:ind w:left="2880" w:hanging="360"/>
+      </w:pPr>
+      <w:rPr>
+        <w:rFonts w:ascii="Wingdings" w:hAnsi="Wingdings" w:hint="default"/>
+      </w:rPr>
+    </w:lvl>
+    <w:lvl w:ilvl="3" w:tplc="08090001" w:tentative="1">
+      <w:start w:val="1"/>
+      <w:numFmt w:val="bullet"/>
+      <w:lvlText w:val=""/>
+      <w:lvlJc w:val="left"/>
+      <w:pPr>
+        <w:ind w:left="3600" w:hanging="360"/>
+      </w:pPr>
+      <w:rPr>
+        <w:rFonts w:ascii="Symbol" w:hAnsi="Symbol" w:hint="default"/>
+      </w:rPr>
+    </w:lvl>
+    <w:lvl w:ilvl="4" w:tplc="08090003" w:tentative="1">
+      <w:start w:val="1"/>
+      <w:numFmt w:val="bullet"/>
+      <w:lvlText w:val="o"/>
+      <w:lvlJc w:val="left"/>
+      <w:pPr>
+        <w:ind w:left="4320" w:hanging="360"/>
+      </w:pPr>
+      <w:rPr>
+        <w:rFonts w:ascii="Courier New" w:hAnsi="Courier New" w:cs="Courier New" w:hint="default"/>
+      </w:rPr>
+    </w:lvl>
+    <w:lvl w:ilvl="5" w:tplc="08090005" w:tentative="1">
+      <w:start w:val="1"/>
+      <w:numFmt w:val="bullet"/>
+      <w:lvlText w:val=""/>
+      <w:lvlJc w:val="left"/>
+      <w:pPr>
+        <w:ind w:left="5040" w:hanging="360"/>
+      </w:pPr>
+      <w:rPr>
+        <w:rFonts w:ascii="Wingdings" w:hAnsi="Wingdings" w:hint="default"/>
+      </w:rPr>
+    </w:lvl>
+    <w:lvl w:ilvl="6" w:tplc="08090001" w:tentative="1">
+      <w:start w:val="1"/>
+      <w:numFmt w:val="bullet"/>
+      <w:lvlText w:val=""/>
+      <w:lvlJc w:val="left"/>
+      <w:pPr>
+        <w:ind w:left="5760" w:hanging="360"/>
+      </w:pPr>
+      <w:rPr>
+        <w:rFonts w:ascii="Symbol" w:hAnsi="Symbol" w:hint="default"/>
+      </w:rPr>
+    </w:lvl>
+    <w:lvl w:ilvl="7" w:tplc="08090003" w:tentative="1">
+      <w:start w:val="1"/>
+      <w:numFmt w:val="bullet"/>
+      <w:lvlText w:val="o"/>
+      <w:lvlJc w:val="left"/>
+      <w:pPr>
+        <w:ind w:left="6480" w:hanging="360"/>
+      </w:pPr>
+      <w:rPr>
+        <w:rFonts w:ascii="Courier New" w:hAnsi="Courier New" w:cs="Courier New" w:hint="default"/>
+      </w:rPr>
+    </w:lvl>
+    <w:lvl w:ilvl="8" w:tplc="08090005" w:tentative="1">
+      <w:start w:val="1"/>
+      <w:numFmt w:val="bullet"/>
+      <w:lvlText w:val=""/>
+      <w:lvlJc w:val="left"/>
+      <w:pPr>
+        <w:ind w:left="7200" w:hanging="360"/>
+      </w:pPr>
+      <w:rPr>
+        <w:rFonts w:ascii="Wingdings" w:hAnsi="Wingdings" w:hint="default"/>
+      </w:rPr>
+    </w:lvl>
+  </w:abstractNum>
+  <w:abstractNum w:abstractNumId="10" w15:restartNumberingAfterBreak="0">
     <w:nsid w:val="65455154"/>
     <w:multiLevelType w:val="hybridMultilevel"/>
     <w:tmpl w:val="892E0FF4"/>
@@ -2365,7 +2598,7 @@
       </w:rPr>
     </w:lvl>
   </w:abstractNum>
-  <w:abstractNum w:abstractNumId="10" w15:restartNumberingAfterBreak="0">
+  <w:abstractNum w:abstractNumId="11" w15:restartNumberingAfterBreak="0">
     <w:nsid w:val="69AA7ABE"/>
     <w:multiLevelType w:val="hybridMultilevel"/>
     <w:tmpl w:val="6240855A"/>
@@ -2478,7 +2711,7 @@
       </w:rPr>
     </w:lvl>
   </w:abstractNum>
-  <w:abstractNum w:abstractNumId="11" w15:restartNumberingAfterBreak="0">
+  <w:abstractNum w:abstractNumId="12" w15:restartNumberingAfterBreak="0">
     <w:nsid w:val="6DC743FC"/>
     <w:multiLevelType w:val="hybridMultilevel"/>
     <w:tmpl w:val="359C0CD0"/>
@@ -2591,7 +2824,7 @@
       </w:rPr>
     </w:lvl>
   </w:abstractNum>
-  <w:abstractNum w:abstractNumId="12" w15:restartNumberingAfterBreak="0">
+  <w:abstractNum w:abstractNumId="13" w15:restartNumberingAfterBreak="0">
     <w:nsid w:val="723245C1"/>
     <w:multiLevelType w:val="hybridMultilevel"/>
     <w:tmpl w:val="7C64853E"/>
@@ -2705,19 +2938,19 @@
     </w:lvl>
   </w:abstractNum>
   <w:num w:numId="1" w16cid:durableId="2016490114">
-    <w:abstractNumId w:val="9"/>
+    <w:abstractNumId w:val="10"/>
   </w:num>
   <w:num w:numId="2" w16cid:durableId="1442650837">
     <w:abstractNumId w:val="4"/>
   </w:num>
   <w:num w:numId="3" w16cid:durableId="350104365">
-    <w:abstractNumId w:val="11"/>
+    <w:abstractNumId w:val="12"/>
   </w:num>
   <w:num w:numId="4" w16cid:durableId="633874696">
     <w:abstractNumId w:val="5"/>
   </w:num>
   <w:num w:numId="5" w16cid:durableId="836073748">
-    <w:abstractNumId w:val="12"/>
+    <w:abstractNumId w:val="13"/>
   </w:num>
   <w:num w:numId="6" w16cid:durableId="1773428632">
     <w:abstractNumId w:val="6"/>
@@ -2741,7 +2974,10 @@
     <w:abstractNumId w:val="0"/>
   </w:num>
   <w:num w:numId="13" w16cid:durableId="1659454160">
-    <w:abstractNumId w:val="10"/>
+    <w:abstractNumId w:val="11"/>
+  </w:num>
+  <w:num w:numId="14" w16cid:durableId="1401170225">
+    <w:abstractNumId w:val="9"/>
   </w:num>
 </w:numbering>
 </file>
@@ -3632,21 +3868,6 @@
 </file>
 
 <file path=customXml/item1.xml><?xml version="1.0" encoding="utf-8"?>
-<p:properties xmlns:p="http://schemas.microsoft.com/office/2006/metadata/properties" xmlns:xsi="http://www.w3.org/2001/XMLSchema-instance" xmlns:pc="http://schemas.microsoft.com/office/infopath/2007/PartnerControls">
-  <documentManagement/>
-</p:properties>
-</file>
-
-<file path=customXml/item2.xml><?xml version="1.0" encoding="utf-8"?>
-<?mso-contentType ?>
-<FormTemplates xmlns="http://schemas.microsoft.com/sharepoint/v3/contenttype/forms">
-  <Display>DocumentLibraryForm</Display>
-  <Edit>DocumentLibraryForm</Edit>
-  <New>DocumentLibraryForm</New>
-</FormTemplates>
-</file>
-
-<file path=customXml/item3.xml><?xml version="1.0" encoding="utf-8"?>
 <ct:contentTypeSchema xmlns:ct="http://schemas.microsoft.com/office/2006/metadata/contentType" xmlns:ma="http://schemas.microsoft.com/office/2006/metadata/properties/metaAttributes" ct:_="" ma:_="" ma:contentTypeName="Document" ma:contentTypeID="0x01010022145747E0A47946844CFAC4635FED9C" ma:contentTypeVersion="11" ma:contentTypeDescription="Create a new document." ma:contentTypeScope="" ma:versionID="9cc3b918fc7695e3f2290fb56e3647aa">
   <xsd:schema xmlns:xsd="http://www.w3.org/2001/XMLSchema" xmlns:xs="http://www.w3.org/2001/XMLSchema" xmlns:p="http://schemas.microsoft.com/office/2006/metadata/properties" xmlns:ns3="d7ed830e-7619-48f0-a6f1-b21bef999d86" xmlns:ns4="43dc3032-3d27-4bd0-a3b1-2427fe4d5f65" targetNamespace="http://schemas.microsoft.com/office/2006/metadata/properties" ma:root="true" ma:fieldsID="0ab4b9daeb85905fc9d2eab80ce50d3d" ns3:_="" ns4:_="">
     <xsd:import namespace="d7ed830e-7619-48f0-a6f1-b21bef999d86"/>
@@ -3855,24 +4076,22 @@
 </ct:contentTypeSchema>
 </file>
 
-<file path=customXml/itemProps1.xml><?xml version="1.0" encoding="utf-8"?>
-<ds:datastoreItem xmlns:ds="http://schemas.openxmlformats.org/officeDocument/2006/customXml" ds:itemID="{9E521D08-D6E1-47DB-9E1E-00E4DEFCDE58}">
-  <ds:schemaRefs>
-    <ds:schemaRef ds:uri="http://schemas.microsoft.com/office/2006/metadata/properties"/>
-    <ds:schemaRef ds:uri="http://schemas.microsoft.com/office/infopath/2007/PartnerControls"/>
-  </ds:schemaRefs>
-</ds:datastoreItem>
+<file path=customXml/item2.xml><?xml version="1.0" encoding="utf-8"?>
+<?mso-contentType ?>
+<FormTemplates xmlns="http://schemas.microsoft.com/sharepoint/v3/contenttype/forms">
+  <Display>DocumentLibraryForm</Display>
+  <Edit>DocumentLibraryForm</Edit>
+  <New>DocumentLibraryForm</New>
+</FormTemplates>
 </file>
 
-<file path=customXml/itemProps2.xml><?xml version="1.0" encoding="utf-8"?>
-<ds:datastoreItem xmlns:ds="http://schemas.openxmlformats.org/officeDocument/2006/customXml" ds:itemID="{EB0C31DA-2513-4037-9866-7CA183E1FFD6}">
-  <ds:schemaRefs>
-    <ds:schemaRef ds:uri="http://schemas.microsoft.com/sharepoint/v3/contenttype/forms"/>
-  </ds:schemaRefs>
-</ds:datastoreItem>
+<file path=customXml/item3.xml><?xml version="1.0" encoding="utf-8"?>
+<p:properties xmlns:p="http://schemas.microsoft.com/office/2006/metadata/properties" xmlns:xsi="http://www.w3.org/2001/XMLSchema-instance" xmlns:pc="http://schemas.microsoft.com/office/infopath/2007/PartnerControls">
+  <documentManagement/>
+</p:properties>
 </file>
 
-<file path=customXml/itemProps3.xml><?xml version="1.0" encoding="utf-8"?>
+<file path=customXml/itemProps1.xml><?xml version="1.0" encoding="utf-8"?>
 <ds:datastoreItem xmlns:ds="http://schemas.openxmlformats.org/officeDocument/2006/customXml" ds:itemID="{2D65F203-A147-4CD2-A8E2-3B48C039D994}">
   <ds:schemaRefs>
     <ds:schemaRef ds:uri="http://schemas.microsoft.com/office/2006/metadata/contentType"/>
@@ -3889,4 +4108,21 @@
     <ds:schemaRef ds:uri="http://schemas.microsoft.com/internal/obd"/>
   </ds:schemaRefs>
 </ds:datastoreItem>
+</file>
+
+<file path=customXml/itemProps2.xml><?xml version="1.0" encoding="utf-8"?>
+<ds:datastoreItem xmlns:ds="http://schemas.openxmlformats.org/officeDocument/2006/customXml" ds:itemID="{EB0C31DA-2513-4037-9866-7CA183E1FFD6}">
+  <ds:schemaRefs>
+    <ds:schemaRef ds:uri="http://schemas.microsoft.com/sharepoint/v3/contenttype/forms"/>
+  </ds:schemaRefs>
+</ds:datastoreItem>
+</file>
+
+<file path=customXml/itemProps3.xml><?xml version="1.0" encoding="utf-8"?>
+<ds:datastoreItem xmlns:ds="http://schemas.openxmlformats.org/officeDocument/2006/customXml" ds:itemID="{9E521D08-D6E1-47DB-9E1E-00E4DEFCDE58}">
+  <ds:schemaRefs>
+    <ds:schemaRef ds:uri="http://schemas.microsoft.com/office/2006/metadata/properties"/>
+    <ds:schemaRef ds:uri="http://schemas.microsoft.com/office/infopath/2007/PartnerControls"/>
+  </ds:schemaRefs>
+</ds:datastoreItem>
 </file>
</xml_diff>